<commit_message>
Add text ui + states
</commit_message>
<xml_diff>
--- a/Travail pratique 2.docx
+++ b/Travail pratique 2.docx
@@ -131,7 +131,6 @@
         </w:rPr>
         <w:t xml:space="preserve"> : </w:t>
       </w:r>
-      <w:proofErr w:type="spellStart"/>
       <w:r>
         <w:rPr>
           <w:rFonts w:ascii="New time roman" w:hAnsi="New time roman"/>
@@ -140,10 +139,252 @@
           <w:sz w:val="24"/>
           <w:szCs w:val="24"/>
         </w:rPr>
-        <w:t>Wizard</w:t>
-      </w:r>
-      <w:proofErr w:type="spellEnd"/>
-      <w:r>
+        <w:t>Wizard war</w:t>
+      </w:r>
+    </w:p>
+    <w:p>
+      <w:pPr>
+        <w:jc w:val="center"/>
+        <w:rPr>
+          <w:rFonts w:ascii="New time roman" w:hAnsi="New time roman"/>
+          <w:sz w:val="24"/>
+          <w:szCs w:val="24"/>
+        </w:rPr>
+      </w:pPr>
+      <w:r>
+        <w:rPr>
+          <w:rFonts w:ascii="New time roman" w:hAnsi="New time roman"/>
+          <w:sz w:val="24"/>
+          <w:szCs w:val="24"/>
+        </w:rPr>
+        <w:t>Travail présenté à Monsieur François Paradis</w:t>
+      </w:r>
+    </w:p>
+    <w:p>
+      <w:pPr>
+        <w:jc w:val="center"/>
+        <w:rPr>
+          <w:rFonts w:ascii="New time roman" w:hAnsi="New time roman"/>
+          <w:sz w:val="24"/>
+          <w:szCs w:val="24"/>
+        </w:rPr>
+      </w:pPr>
+      <w:r>
+        <w:rPr>
+          <w:rFonts w:ascii="New time roman" w:hAnsi="New time roman"/>
+          <w:sz w:val="24"/>
+          <w:szCs w:val="24"/>
+        </w:rPr>
+        <w:t>Par Nicolas Dupuis</w:t>
+      </w:r>
+    </w:p>
+    <w:p>
+      <w:pPr>
+        <w:jc w:val="center"/>
+        <w:rPr>
+          <w:rFonts w:ascii="New time roman" w:hAnsi="New time roman"/>
+          <w:sz w:val="24"/>
+          <w:szCs w:val="24"/>
+        </w:rPr>
+      </w:pPr>
+      <w:r>
+        <w:rPr>
+          <w:rFonts w:ascii="New time roman" w:hAnsi="New time roman"/>
+          <w:sz w:val="24"/>
+          <w:szCs w:val="24"/>
+        </w:rPr>
+        <w:t>Et Félix Goupil</w:t>
+      </w:r>
+    </w:p>
+    <w:p>
+      <w:pPr>
+        <w:jc w:val="center"/>
+        <w:rPr>
+          <w:rFonts w:ascii="New time roman" w:hAnsi="New time roman"/>
+          <w:sz w:val="24"/>
+          <w:szCs w:val="24"/>
+        </w:rPr>
+      </w:pPr>
+    </w:p>
+    <w:p>
+      <w:pPr>
+        <w:jc w:val="center"/>
+        <w:rPr>
+          <w:rFonts w:ascii="New time roman" w:hAnsi="New time roman"/>
+          <w:sz w:val="24"/>
+          <w:szCs w:val="24"/>
+        </w:rPr>
+      </w:pPr>
+    </w:p>
+    <w:p>
+      <w:pPr>
+        <w:jc w:val="center"/>
+        <w:rPr>
+          <w:rFonts w:ascii="New time roman" w:hAnsi="New time roman"/>
+          <w:sz w:val="24"/>
+          <w:szCs w:val="24"/>
+        </w:rPr>
+      </w:pPr>
+    </w:p>
+    <w:p>
+      <w:pPr>
+        <w:rPr>
+          <w:rFonts w:ascii="New time roman" w:hAnsi="New time roman"/>
+          <w:sz w:val="24"/>
+          <w:szCs w:val="24"/>
+        </w:rPr>
+      </w:pPr>
+    </w:p>
+    <w:p>
+      <w:pPr>
+        <w:jc w:val="center"/>
+        <w:rPr>
+          <w:rFonts w:ascii="New time roman" w:hAnsi="New time roman"/>
+          <w:sz w:val="24"/>
+          <w:szCs w:val="24"/>
+        </w:rPr>
+      </w:pPr>
+    </w:p>
+    <w:p>
+      <w:pPr>
+        <w:jc w:val="center"/>
+        <w:rPr>
+          <w:rFonts w:ascii="New time roman" w:hAnsi="New time roman"/>
+          <w:sz w:val="24"/>
+          <w:szCs w:val="24"/>
+        </w:rPr>
+      </w:pPr>
+    </w:p>
+    <w:p>
+      <w:pPr>
+        <w:jc w:val="center"/>
+        <w:rPr>
+          <w:rFonts w:ascii="New time roman" w:hAnsi="New time roman"/>
+          <w:sz w:val="24"/>
+          <w:szCs w:val="24"/>
+        </w:rPr>
+      </w:pPr>
+    </w:p>
+    <w:p>
+      <w:pPr>
+        <w:jc w:val="center"/>
+        <w:rPr>
+          <w:rFonts w:ascii="New time roman" w:hAnsi="New time roman"/>
+          <w:sz w:val="24"/>
+          <w:szCs w:val="24"/>
+        </w:rPr>
+      </w:pPr>
+    </w:p>
+    <w:p>
+      <w:pPr>
+        <w:rPr>
+          <w:rFonts w:ascii="New time roman" w:hAnsi="New time roman"/>
+          <w:sz w:val="24"/>
+          <w:szCs w:val="24"/>
+        </w:rPr>
+      </w:pPr>
+    </w:p>
+    <w:p>
+      <w:pPr>
+        <w:jc w:val="center"/>
+        <w:rPr>
+          <w:rFonts w:ascii="New time roman" w:hAnsi="New time roman"/>
+          <w:sz w:val="24"/>
+          <w:szCs w:val="24"/>
+        </w:rPr>
+      </w:pPr>
+    </w:p>
+    <w:p>
+      <w:pPr>
+        <w:jc w:val="center"/>
+        <w:rPr>
+          <w:rFonts w:ascii="New time roman" w:hAnsi="New time roman"/>
+          <w:sz w:val="24"/>
+          <w:szCs w:val="24"/>
+        </w:rPr>
+      </w:pPr>
+      <w:r>
+        <w:rPr>
+          <w:rFonts w:ascii="New time roman" w:hAnsi="New time roman"/>
+          <w:sz w:val="24"/>
+          <w:szCs w:val="24"/>
+        </w:rPr>
+        <w:t>Technique d’informatique : Programmation web mobile et jeu vidéo</w:t>
+      </w:r>
+    </w:p>
+    <w:p>
+      <w:pPr>
+        <w:jc w:val="center"/>
+        <w:rPr>
+          <w:rFonts w:ascii="New time roman" w:hAnsi="New time roman"/>
+          <w:sz w:val="24"/>
+          <w:szCs w:val="24"/>
+        </w:rPr>
+      </w:pPr>
+      <w:r>
+        <w:rPr>
+          <w:rFonts w:ascii="New time roman" w:hAnsi="New time roman"/>
+          <w:sz w:val="24"/>
+          <w:szCs w:val="24"/>
+        </w:rPr>
+        <w:t>Cégep Sainte-Foy</w:t>
+      </w:r>
+    </w:p>
+    <w:p>
+      <w:pPr>
+        <w:jc w:val="center"/>
+        <w:rPr>
+          <w:rFonts w:ascii="New time roman" w:hAnsi="New time roman"/>
+          <w:sz w:val="24"/>
+          <w:szCs w:val="24"/>
+        </w:rPr>
+      </w:pPr>
+      <w:r>
+        <w:rPr>
+          <w:rFonts w:ascii="New time roman" w:hAnsi="New time roman"/>
+          <w:sz w:val="24"/>
+          <w:szCs w:val="24"/>
+        </w:rPr>
+        <w:t>Département d’informatique</w:t>
+      </w:r>
+    </w:p>
+    <w:p>
+      <w:pPr>
+        <w:jc w:val="center"/>
+        <w:rPr>
+          <w:rFonts w:ascii="New time roman" w:hAnsi="New time roman"/>
+          <w:sz w:val="24"/>
+          <w:szCs w:val="24"/>
+        </w:rPr>
+      </w:pPr>
+      <w:r>
+        <w:rPr>
+          <w:rFonts w:ascii="New time roman" w:hAnsi="New time roman"/>
+          <w:sz w:val="24"/>
+          <w:szCs w:val="24"/>
+        </w:rPr>
+        <w:t>Remis le 14 novembre</w:t>
+      </w:r>
+    </w:p>
+    <w:p>
+      <w:pPr>
+        <w:rPr>
+          <w:rFonts w:ascii="New time roman" w:hAnsi="New time roman"/>
+          <w:sz w:val="24"/>
+          <w:szCs w:val="24"/>
+        </w:rPr>
+      </w:pPr>
+      <w:r>
+        <w:rPr>
+          <w:rFonts w:ascii="New time roman" w:hAnsi="New time roman"/>
+          <w:sz w:val="24"/>
+          <w:szCs w:val="24"/>
+        </w:rPr>
+        <w:br w:type="page"/>
+      </w:r>
+    </w:p>
+    <w:p>
+      <w:pPr>
         <w:rPr>
           <w:rFonts w:ascii="New time roman" w:hAnsi="New time roman"/>
           <w:b/>
@@ -151,9 +392,7 @@
           <w:sz w:val="24"/>
           <w:szCs w:val="24"/>
         </w:rPr>
-        <w:t xml:space="preserve"> </w:t>
-      </w:r>
-      <w:proofErr w:type="spellStart"/>
+      </w:pPr>
       <w:r>
         <w:rPr>
           <w:rFonts w:ascii="New time roman" w:hAnsi="New time roman"/>
@@ -162,250 +401,180 @@
           <w:sz w:val="24"/>
           <w:szCs w:val="24"/>
         </w:rPr>
-        <w:t>war</w:t>
-      </w:r>
-      <w:proofErr w:type="spellEnd"/>
-    </w:p>
-    <w:p>
-      <w:pPr>
-        <w:jc w:val="center"/>
-        <w:rPr>
-          <w:rFonts w:ascii="New time roman" w:hAnsi="New time roman"/>
-          <w:sz w:val="24"/>
-          <w:szCs w:val="24"/>
-        </w:rPr>
-      </w:pPr>
-      <w:r>
-        <w:rPr>
-          <w:rFonts w:ascii="New time roman" w:hAnsi="New time roman"/>
-          <w:sz w:val="24"/>
-          <w:szCs w:val="24"/>
-        </w:rPr>
-        <w:t>Travail présenté à Monsieur François Paradis</w:t>
-      </w:r>
-    </w:p>
-    <w:p>
-      <w:pPr>
-        <w:jc w:val="center"/>
-        <w:rPr>
-          <w:rFonts w:ascii="New time roman" w:hAnsi="New time roman"/>
-          <w:sz w:val="24"/>
-          <w:szCs w:val="24"/>
-        </w:rPr>
-      </w:pPr>
-      <w:r>
-        <w:rPr>
-          <w:rFonts w:ascii="New time roman" w:hAnsi="New time roman"/>
-          <w:sz w:val="24"/>
-          <w:szCs w:val="24"/>
-        </w:rPr>
-        <w:t>Par Nicolas Dupuis</w:t>
-      </w:r>
-    </w:p>
-    <w:p>
-      <w:pPr>
-        <w:jc w:val="center"/>
-        <w:rPr>
-          <w:rFonts w:ascii="New time roman" w:hAnsi="New time roman"/>
-          <w:sz w:val="24"/>
-          <w:szCs w:val="24"/>
-        </w:rPr>
-      </w:pPr>
-      <w:r>
-        <w:rPr>
-          <w:rFonts w:ascii="New time roman" w:hAnsi="New time roman"/>
-          <w:sz w:val="24"/>
-          <w:szCs w:val="24"/>
-        </w:rPr>
-        <w:t>Et Félix Goupil</w:t>
-      </w:r>
-    </w:p>
-    <w:p>
-      <w:pPr>
-        <w:jc w:val="center"/>
-        <w:rPr>
-          <w:rFonts w:ascii="New time roman" w:hAnsi="New time roman"/>
-          <w:sz w:val="24"/>
-          <w:szCs w:val="24"/>
-        </w:rPr>
-      </w:pPr>
-    </w:p>
-    <w:p>
-      <w:pPr>
-        <w:jc w:val="center"/>
-        <w:rPr>
-          <w:rFonts w:ascii="New time roman" w:hAnsi="New time roman"/>
-          <w:sz w:val="24"/>
-          <w:szCs w:val="24"/>
-        </w:rPr>
-      </w:pPr>
-    </w:p>
-    <w:p>
-      <w:pPr>
-        <w:jc w:val="center"/>
-        <w:rPr>
-          <w:rFonts w:ascii="New time roman" w:hAnsi="New time roman"/>
-          <w:sz w:val="24"/>
-          <w:szCs w:val="24"/>
-        </w:rPr>
-      </w:pPr>
-    </w:p>
-    <w:p>
-      <w:pPr>
-        <w:rPr>
-          <w:rFonts w:ascii="New time roman" w:hAnsi="New time roman"/>
-          <w:sz w:val="24"/>
-          <w:szCs w:val="24"/>
-        </w:rPr>
-      </w:pPr>
-    </w:p>
-    <w:p>
-      <w:pPr>
-        <w:jc w:val="center"/>
-        <w:rPr>
-          <w:rFonts w:ascii="New time roman" w:hAnsi="New time roman"/>
-          <w:sz w:val="24"/>
-          <w:szCs w:val="24"/>
-        </w:rPr>
-      </w:pPr>
-    </w:p>
-    <w:p>
-      <w:pPr>
-        <w:jc w:val="center"/>
-        <w:rPr>
-          <w:rFonts w:ascii="New time roman" w:hAnsi="New time roman"/>
-          <w:sz w:val="24"/>
-          <w:szCs w:val="24"/>
-        </w:rPr>
-      </w:pPr>
-    </w:p>
-    <w:p>
-      <w:pPr>
-        <w:jc w:val="center"/>
-        <w:rPr>
-          <w:rFonts w:ascii="New time roman" w:hAnsi="New time roman"/>
-          <w:sz w:val="24"/>
-          <w:szCs w:val="24"/>
-        </w:rPr>
-      </w:pPr>
-    </w:p>
-    <w:p>
-      <w:pPr>
-        <w:jc w:val="center"/>
-        <w:rPr>
-          <w:rFonts w:ascii="New time roman" w:hAnsi="New time roman"/>
-          <w:sz w:val="24"/>
-          <w:szCs w:val="24"/>
-        </w:rPr>
-      </w:pPr>
-    </w:p>
-    <w:p>
-      <w:pPr>
-        <w:rPr>
-          <w:rFonts w:ascii="New time roman" w:hAnsi="New time roman"/>
-          <w:sz w:val="24"/>
-          <w:szCs w:val="24"/>
-        </w:rPr>
-      </w:pPr>
-    </w:p>
-    <w:p>
-      <w:pPr>
-        <w:jc w:val="center"/>
-        <w:rPr>
-          <w:rFonts w:ascii="New time roman" w:hAnsi="New time roman"/>
-          <w:sz w:val="24"/>
-          <w:szCs w:val="24"/>
-        </w:rPr>
-      </w:pPr>
-    </w:p>
-    <w:p>
-      <w:pPr>
-        <w:jc w:val="center"/>
-        <w:rPr>
-          <w:rFonts w:ascii="New time roman" w:hAnsi="New time roman"/>
-          <w:sz w:val="24"/>
-          <w:szCs w:val="24"/>
-        </w:rPr>
-      </w:pPr>
-      <w:r>
-        <w:rPr>
-          <w:rFonts w:ascii="New time roman" w:hAnsi="New time roman"/>
-          <w:sz w:val="24"/>
-          <w:szCs w:val="24"/>
-        </w:rPr>
-        <w:t>Technique d’informatique : Programmation web mobile et jeu vidéo</w:t>
-      </w:r>
-    </w:p>
-    <w:p>
-      <w:pPr>
-        <w:jc w:val="center"/>
-        <w:rPr>
-          <w:rFonts w:ascii="New time roman" w:hAnsi="New time roman"/>
-          <w:sz w:val="24"/>
-          <w:szCs w:val="24"/>
-        </w:rPr>
-      </w:pPr>
-      <w:r>
-        <w:rPr>
-          <w:rFonts w:ascii="New time roman" w:hAnsi="New time roman"/>
-          <w:sz w:val="24"/>
-          <w:szCs w:val="24"/>
-        </w:rPr>
-        <w:t>Cégep Sainte-Foy</w:t>
-      </w:r>
-    </w:p>
-    <w:p>
-      <w:pPr>
-        <w:jc w:val="center"/>
-        <w:rPr>
-          <w:rFonts w:ascii="New time roman" w:hAnsi="New time roman"/>
-          <w:sz w:val="24"/>
-          <w:szCs w:val="24"/>
-        </w:rPr>
-      </w:pPr>
-      <w:r>
-        <w:rPr>
-          <w:rFonts w:ascii="New time roman" w:hAnsi="New time roman"/>
-          <w:sz w:val="24"/>
-          <w:szCs w:val="24"/>
-        </w:rPr>
-        <w:t>Département d’informatique</w:t>
-      </w:r>
-    </w:p>
-    <w:p>
-      <w:pPr>
-        <w:jc w:val="center"/>
-        <w:rPr>
-          <w:rFonts w:ascii="New time roman" w:hAnsi="New time roman"/>
-          <w:sz w:val="24"/>
-          <w:szCs w:val="24"/>
-        </w:rPr>
-      </w:pPr>
-      <w:r>
-        <w:rPr>
-          <w:rFonts w:ascii="New time roman" w:hAnsi="New time roman"/>
-          <w:sz w:val="24"/>
-          <w:szCs w:val="24"/>
-        </w:rPr>
-        <w:t>Remis le 14 novembre</w:t>
-      </w:r>
-    </w:p>
-    <w:p>
-      <w:pPr>
-        <w:rPr>
-          <w:rFonts w:ascii="New time roman" w:hAnsi="New time roman"/>
-          <w:sz w:val="24"/>
-          <w:szCs w:val="24"/>
-        </w:rPr>
-      </w:pPr>
-      <w:r>
-        <w:rPr>
-          <w:rFonts w:ascii="New time roman" w:hAnsi="New time roman"/>
-          <w:sz w:val="24"/>
-          <w:szCs w:val="24"/>
-        </w:rPr>
-        <w:br w:type="page"/>
-      </w:r>
+        <w:lastRenderedPageBreak/>
+        <w:t>Concept du jeu:</w:t>
+      </w:r>
+    </w:p>
+    <w:p>
+      <w:pPr>
+        <w:rPr>
+          <w:rFonts w:ascii="New time roman" w:hAnsi="New time roman"/>
+          <w:sz w:val="24"/>
+          <w:szCs w:val="24"/>
+        </w:rPr>
+      </w:pPr>
+      <w:r>
+        <w:rPr>
+          <w:rFonts w:ascii="New time roman" w:hAnsi="New time roman"/>
+          <w:sz w:val="24"/>
+          <w:szCs w:val="24"/>
+        </w:rPr>
+        <w:t>(Même chose que ce qui a été proposé dans l’énoncé)</w:t>
+      </w:r>
+    </w:p>
+    <w:p>
+      <w:pPr>
+        <w:rPr>
+          <w:rFonts w:ascii="New time roman" w:hAnsi="New time roman"/>
+          <w:sz w:val="24"/>
+          <w:szCs w:val="24"/>
+        </w:rPr>
+      </w:pPr>
+      <w:r>
+        <w:rPr>
+          <w:rFonts w:ascii="New time roman" w:hAnsi="New time roman"/>
+          <w:sz w:val="24"/>
+          <w:szCs w:val="24"/>
+        </w:rPr>
+        <w:t>-De chaque côté, 3 magiciens apparaissent à des positions aléatoires de leur zone.</w:t>
+      </w:r>
+    </w:p>
+    <w:p>
+      <w:pPr>
+        <w:rPr>
+          <w:rFonts w:ascii="New time roman" w:hAnsi="New time roman"/>
+          <w:sz w:val="24"/>
+          <w:szCs w:val="24"/>
+        </w:rPr>
+      </w:pPr>
+      <w:r>
+        <w:rPr>
+          <w:rFonts w:ascii="New time roman" w:hAnsi="New time roman"/>
+          <w:sz w:val="24"/>
+          <w:szCs w:val="24"/>
+        </w:rPr>
+        <w:t>-Chaque magicien se dirigent vers la tour adverse la plus proche.</w:t>
+      </w:r>
+    </w:p>
+    <w:p>
+      <w:pPr>
+        <w:rPr>
+          <w:rFonts w:ascii="New time roman" w:hAnsi="New time roman"/>
+          <w:sz w:val="24"/>
+          <w:szCs w:val="24"/>
+        </w:rPr>
+      </w:pPr>
+      <w:r>
+        <w:rPr>
+          <w:rFonts w:ascii="New time roman" w:hAnsi="New time roman"/>
+          <w:sz w:val="24"/>
+          <w:szCs w:val="24"/>
+        </w:rPr>
+        <w:t>-Si un magicien entre dans le champ de vision d'un autre, ils s'affrontent.</w:t>
+      </w:r>
+    </w:p>
+    <w:p>
+      <w:pPr>
+        <w:rPr>
+          <w:rFonts w:ascii="New time roman" w:hAnsi="New time roman"/>
+          <w:sz w:val="24"/>
+          <w:szCs w:val="24"/>
+        </w:rPr>
+      </w:pPr>
+      <w:r>
+        <w:rPr>
+          <w:rFonts w:ascii="New time roman" w:hAnsi="New time roman"/>
+          <w:sz w:val="24"/>
+          <w:szCs w:val="24"/>
+        </w:rPr>
+        <w:t>-Lorsqu'il n'y a plus de magiciens dans son champ de vision, le magicien continue son chemin vers la tour la plus proche.</w:t>
+      </w:r>
+    </w:p>
+    <w:p>
+      <w:pPr>
+        <w:rPr>
+          <w:rFonts w:ascii="New time roman" w:hAnsi="New time roman"/>
+          <w:sz w:val="24"/>
+          <w:szCs w:val="24"/>
+        </w:rPr>
+      </w:pPr>
+      <w:r>
+        <w:rPr>
+          <w:rFonts w:ascii="New time roman" w:hAnsi="New time roman"/>
+          <w:sz w:val="24"/>
+          <w:szCs w:val="24"/>
+        </w:rPr>
+        <w:t>-Lorsqu'une tour adverse apparait dans son champ de vision, le magicien va attaquer la tour.</w:t>
+      </w:r>
+    </w:p>
+    <w:p>
+      <w:pPr>
+        <w:rPr>
+          <w:rFonts w:ascii="New time roman" w:hAnsi="New time roman"/>
+          <w:sz w:val="24"/>
+          <w:szCs w:val="24"/>
+        </w:rPr>
+      </w:pPr>
+      <w:r>
+        <w:rPr>
+          <w:rFonts w:ascii="New time roman" w:hAnsi="New time roman"/>
+          <w:sz w:val="24"/>
+          <w:szCs w:val="24"/>
+        </w:rPr>
+        <w:t>-Si un magicien entre dans son champ de vision lorsqu'il attaque la tour, il arrêter d'attaquer la tour et va l'affronter.</w:t>
+      </w:r>
+    </w:p>
+    <w:p>
+      <w:pPr>
+        <w:rPr>
+          <w:rFonts w:ascii="New time roman" w:hAnsi="New time roman"/>
+          <w:sz w:val="24"/>
+          <w:szCs w:val="24"/>
+        </w:rPr>
+      </w:pPr>
+      <w:r>
+        <w:rPr>
+          <w:rFonts w:ascii="New time roman" w:hAnsi="New time roman"/>
+          <w:sz w:val="24"/>
+          <w:szCs w:val="24"/>
+        </w:rPr>
+        <w:t>-Lorsque la tour se détruit, il va se diriger vers l'autre tour adverse la plus proche.</w:t>
+      </w:r>
+    </w:p>
+    <w:p>
+      <w:pPr>
+        <w:rPr>
+          <w:rFonts w:ascii="New time roman" w:hAnsi="New time roman"/>
+          <w:sz w:val="24"/>
+          <w:szCs w:val="24"/>
+        </w:rPr>
+      </w:pPr>
+      <w:r>
+        <w:rPr>
+          <w:rFonts w:ascii="New time roman" w:hAnsi="New time roman"/>
+          <w:sz w:val="24"/>
+          <w:szCs w:val="24"/>
+        </w:rPr>
+        <w:t>-Si toutes les tours d'un côté sont détruites, la partie se termine.</w:t>
+      </w:r>
+    </w:p>
+    <w:p>
+      <w:pPr>
+        <w:rPr>
+          <w:rFonts w:ascii="New time roman" w:hAnsi="New time roman"/>
+          <w:sz w:val="24"/>
+          <w:szCs w:val="24"/>
+        </w:rPr>
+      </w:pPr>
+    </w:p>
+    <w:p>
+      <w:pPr>
+        <w:rPr>
+          <w:rFonts w:ascii="New time roman" w:hAnsi="New time roman"/>
+          <w:sz w:val="24"/>
+          <w:szCs w:val="24"/>
+        </w:rPr>
+      </w:pPr>
     </w:p>
     <w:p>
       <w:pPr>
@@ -425,267 +594,31 @@
           <w:sz w:val="24"/>
           <w:szCs w:val="24"/>
         </w:rPr>
-        <w:lastRenderedPageBreak/>
-        <w:t>Concept du jeu:</w:t>
-      </w:r>
-    </w:p>
-    <w:p>
-      <w:pPr>
-        <w:rPr>
-          <w:rFonts w:ascii="New time roman" w:hAnsi="New time roman"/>
-          <w:sz w:val="24"/>
-          <w:szCs w:val="24"/>
-        </w:rPr>
-      </w:pPr>
-      <w:r>
-        <w:rPr>
-          <w:rFonts w:ascii="New time roman" w:hAnsi="New time roman"/>
-          <w:sz w:val="24"/>
-          <w:szCs w:val="24"/>
-        </w:rPr>
-        <w:t>(Même chose que ce qui a été proposé dans l’énoncé)</w:t>
-      </w:r>
-    </w:p>
-    <w:p>
-      <w:pPr>
-        <w:rPr>
-          <w:rFonts w:ascii="New time roman" w:hAnsi="New time roman"/>
-          <w:sz w:val="24"/>
-          <w:szCs w:val="24"/>
-        </w:rPr>
-      </w:pPr>
-      <w:r>
-        <w:rPr>
-          <w:rFonts w:ascii="New time roman" w:hAnsi="New time roman"/>
-          <w:sz w:val="24"/>
-          <w:szCs w:val="24"/>
-        </w:rPr>
-        <w:t>-De chaque côté, 3 magiciens apparaissent à des positions aléatoires de leur zone.</w:t>
-      </w:r>
-    </w:p>
-    <w:p>
-      <w:pPr>
-        <w:rPr>
-          <w:rFonts w:ascii="New time roman" w:hAnsi="New time roman"/>
-          <w:sz w:val="24"/>
-          <w:szCs w:val="24"/>
-        </w:rPr>
-      </w:pPr>
-      <w:r>
-        <w:rPr>
-          <w:rFonts w:ascii="New time roman" w:hAnsi="New time roman"/>
-          <w:sz w:val="24"/>
-          <w:szCs w:val="24"/>
-        </w:rPr>
-        <w:t>-Chaque magicien se dirigent vers la tour adverse la plus proche.</w:t>
-      </w:r>
-    </w:p>
-    <w:p>
-      <w:pPr>
-        <w:rPr>
-          <w:rFonts w:ascii="New time roman" w:hAnsi="New time roman"/>
-          <w:sz w:val="24"/>
-          <w:szCs w:val="24"/>
-        </w:rPr>
-      </w:pPr>
-      <w:r>
-        <w:rPr>
-          <w:rFonts w:ascii="New time roman" w:hAnsi="New time roman"/>
-          <w:sz w:val="24"/>
-          <w:szCs w:val="24"/>
-        </w:rPr>
-        <w:t>-Si un magicien entre dans le champ de vision d'un autre, ils s'affrontent.</w:t>
-      </w:r>
-    </w:p>
-    <w:p>
-      <w:pPr>
-        <w:rPr>
-          <w:rFonts w:ascii="New time roman" w:hAnsi="New time roman"/>
-          <w:sz w:val="24"/>
-          <w:szCs w:val="24"/>
-        </w:rPr>
-      </w:pPr>
-      <w:r>
-        <w:rPr>
-          <w:rFonts w:ascii="New time roman" w:hAnsi="New time roman"/>
-          <w:sz w:val="24"/>
-          <w:szCs w:val="24"/>
-        </w:rPr>
-        <w:t>-Lorsqu'il n'y a plus de magiciens dans son champ de vision, le magicien continue son chemin vers la tour la plus proche.</w:t>
-      </w:r>
-    </w:p>
-    <w:p>
-      <w:pPr>
-        <w:rPr>
-          <w:rFonts w:ascii="New time roman" w:hAnsi="New time roman"/>
-          <w:sz w:val="24"/>
-          <w:szCs w:val="24"/>
-        </w:rPr>
-      </w:pPr>
-      <w:r>
-        <w:rPr>
-          <w:rFonts w:ascii="New time roman" w:hAnsi="New time roman"/>
-          <w:sz w:val="24"/>
-          <w:szCs w:val="24"/>
-        </w:rPr>
-        <w:t>-Lorsqu'une tour adverse apparait dans son champ de vision, le magicien va attaquer la tour.</w:t>
-      </w:r>
-    </w:p>
-    <w:p>
-      <w:pPr>
-        <w:rPr>
-          <w:rFonts w:ascii="New time roman" w:hAnsi="New time roman"/>
-          <w:sz w:val="24"/>
-          <w:szCs w:val="24"/>
-        </w:rPr>
-      </w:pPr>
-      <w:r>
-        <w:rPr>
-          <w:rFonts w:ascii="New time roman" w:hAnsi="New time roman"/>
-          <w:sz w:val="24"/>
-          <w:szCs w:val="24"/>
-        </w:rPr>
-        <w:t>-Si un magicien entre dans son champ de vision lorsqu'il attaque la tour, il arrêter d'attaquer la tour et va l'affronter.</w:t>
-      </w:r>
-    </w:p>
-    <w:p>
-      <w:pPr>
-        <w:rPr>
-          <w:rFonts w:ascii="New time roman" w:hAnsi="New time roman"/>
-          <w:sz w:val="24"/>
-          <w:szCs w:val="24"/>
-        </w:rPr>
-      </w:pPr>
-      <w:r>
-        <w:rPr>
-          <w:rFonts w:ascii="New time roman" w:hAnsi="New time roman"/>
-          <w:sz w:val="24"/>
-          <w:szCs w:val="24"/>
-        </w:rPr>
-        <w:t>-Lorsque la tour se détruit, il va se diriger vers l'autre tour adverse la plus proche.</w:t>
-      </w:r>
-    </w:p>
-    <w:p>
-      <w:pPr>
-        <w:rPr>
-          <w:rFonts w:ascii="New time roman" w:hAnsi="New time roman"/>
-          <w:sz w:val="24"/>
-          <w:szCs w:val="24"/>
-        </w:rPr>
-      </w:pPr>
-      <w:r>
-        <w:rPr>
-          <w:rFonts w:ascii="New time roman" w:hAnsi="New time roman"/>
-          <w:sz w:val="24"/>
-          <w:szCs w:val="24"/>
-        </w:rPr>
-        <w:t>-Si toutes les tours d'un côté sont détruites, la partie se termine.</w:t>
-      </w:r>
-    </w:p>
-    <w:p>
-      <w:pPr>
-        <w:rPr>
-          <w:rFonts w:ascii="New time roman" w:hAnsi="New time roman"/>
-          <w:sz w:val="24"/>
-          <w:szCs w:val="24"/>
-        </w:rPr>
-      </w:pPr>
-    </w:p>
-    <w:p>
-      <w:pPr>
-        <w:rPr>
-          <w:rFonts w:ascii="New time roman" w:hAnsi="New time roman"/>
-          <w:sz w:val="24"/>
-          <w:szCs w:val="24"/>
-        </w:rPr>
-      </w:pPr>
-    </w:p>
-    <w:p>
-      <w:pPr>
-        <w:rPr>
-          <w:rFonts w:ascii="New time roman" w:hAnsi="New time roman"/>
-          <w:b/>
-          <w:bCs/>
-          <w:sz w:val="24"/>
-          <w:szCs w:val="24"/>
-        </w:rPr>
-      </w:pPr>
-      <w:proofErr w:type="gramStart"/>
-      <w:r>
-        <w:rPr>
-          <w:rFonts w:ascii="New time roman" w:hAnsi="New time roman"/>
-          <w:b/>
-          <w:bCs/>
-          <w:sz w:val="24"/>
-          <w:szCs w:val="24"/>
-        </w:rPr>
-        <w:t>États(</w:t>
-      </w:r>
-      <w:proofErr w:type="gramEnd"/>
-      <w:r>
-        <w:rPr>
-          <w:rFonts w:ascii="New time roman" w:hAnsi="New time roman"/>
-          <w:b/>
-          <w:bCs/>
-          <w:sz w:val="24"/>
-          <w:szCs w:val="24"/>
-        </w:rPr>
-        <w:t>Copier-coller de l'énoncé):</w:t>
-      </w:r>
-    </w:p>
-    <w:p>
-      <w:pPr>
-        <w:rPr>
-          <w:rFonts w:ascii="New time roman" w:hAnsi="New time roman"/>
-          <w:sz w:val="24"/>
-          <w:szCs w:val="24"/>
-        </w:rPr>
-      </w:pPr>
-    </w:p>
-    <w:p>
-      <w:proofErr w:type="gramStart"/>
-      <w:r>
-        <w:t>o</w:t>
-      </w:r>
-      <w:proofErr w:type="gramEnd"/>
-      <w:r>
-        <w:t xml:space="preserve"> Normal. Le magicien avance vers une tour adverse, et engageant les ennemis s’il en rencontre. Si un ennemi entre dans sa portée, il le choisit comme cible et le garde comme cible jusqu’à ce qu’il soit éliminé ou qu’il fuit hors de portée. </w:t>
-      </w:r>
-      <w:proofErr w:type="gramStart"/>
-      <w:r>
-        <w:t>o</w:t>
-      </w:r>
-      <w:proofErr w:type="gramEnd"/>
-      <w:r>
-        <w:t xml:space="preserve"> Intrépide. Si le magicien a éliminé trois cibles, il devient confiant. Il se dirige toujours vers les tours. Il régénère même en combat. Il ne s’occupe plus de choisir une cible humaine, se concentrant sur les tours. </w:t>
-      </w:r>
-      <w:proofErr w:type="gramStart"/>
-      <w:r>
-        <w:t>Par contre</w:t>
-      </w:r>
-      <w:proofErr w:type="gramEnd"/>
-      <w:r>
-        <w:t xml:space="preserve">, un ennemi qui vient de l’attaquer devient sa cible. À partir de ce moment-là, il garde toujours cette cible jusqu’à ce qu’elle soit désactivée ou en fuite. Sa vitesse augmente légèrement. </w:t>
-      </w:r>
-    </w:p>
-    <w:p>
-      <w:proofErr w:type="gramStart"/>
-      <w:r>
-        <w:t>o</w:t>
-      </w:r>
-      <w:proofErr w:type="gramEnd"/>
-      <w:r>
-        <w:t xml:space="preserve"> Fuite. S’il lui reste moins de 25% de ses points de vie, un magicien va fuir vers ses lignes et recherche le point de couvert le plus prêt (tour ou forêt), et s’il en trouve un, devient planqué ou en sureté, selon qu’il entre dans une forêt ou dans sa tour. En fuite, un magicien va toujours reculer vers ses lignes et n’entre jamais en combat. Sa vitesse augmente légèrement (un peu plus rapide qu’intrépide). </w:t>
-      </w:r>
-    </w:p>
-    <w:p>
-      <w:proofErr w:type="gramStart"/>
-      <w:r>
-        <w:t>o</w:t>
-      </w:r>
-      <w:proofErr w:type="gramEnd"/>
-      <w:r>
-        <w:t xml:space="preserve"> Planqué. Un magicien qui reste planqué en forêt reste immobile peu importe les circonstances jusqu’à ce qu’il ait remonté à 100% de ses points de vie OU s’il remonte à 50% de ses points de vie ET si un ennemi arrive à sa portée. (Si une de ces conditions se produit, il revient à normal). Il engage tout de même les ennemis qui vont passer à sa portée mais ne va jamais bouger. Il choisit toujours la cible potentielle la plus près, que celle-ci l’attaque en retour ou non, et s’il ne se bat pas, il régénère 2 fois plus vite que la normale. Un magicien peut rester planqué et subir une attaque si l’attaquant a une plus </w:t>
+        <w:t>États(Copier-coller de l'énoncé):</w:t>
+      </w:r>
+    </w:p>
+    <w:p>
+      <w:pPr>
+        <w:rPr>
+          <w:rFonts w:ascii="New time roman" w:hAnsi="New time roman"/>
+          <w:sz w:val="24"/>
+          <w:szCs w:val="24"/>
+        </w:rPr>
+      </w:pPr>
+    </w:p>
+    <w:p>
+      <w:r>
+        <w:t xml:space="preserve">o Normal. Le magicien avance vers une tour adverse, et engageant les ennemis s’il en rencontre. Si un ennemi entre dans sa portée, il le choisit comme cible et le garde comme cible jusqu’à ce qu’il soit éliminé ou qu’il fuit hors de portée. o Intrépide. Si le magicien a éliminé trois cibles, il devient confiant. Il se dirige toujours vers les tours. Il régénère même en combat. Il ne s’occupe plus de choisir une cible humaine, se concentrant sur les tours. Par contre, un ennemi qui vient de l’attaquer devient sa cible. À partir de ce moment-là, il garde toujours cette cible jusqu’à ce qu’elle soit désactivée ou en fuite. Sa vitesse augmente légèrement. </w:t>
+      </w:r>
+    </w:p>
+    <w:p>
+      <w:r>
+        <w:t xml:space="preserve">o Fuite. S’il lui reste moins de 25% de ses points de vie, un magicien va fuir vers ses lignes et recherche le point de couvert le plus prêt (tour ou forêt), et s’il en trouve un, devient planqué ou en sureté, selon qu’il entre dans une forêt ou dans sa tour. En fuite, un magicien va toujours reculer vers ses lignes et n’entre jamais en combat. Sa vitesse augmente légèrement (un peu plus rapide qu’intrépide). </w:t>
+      </w:r>
+    </w:p>
+    <w:p>
+      <w:r>
+        <w:t xml:space="preserve">o Planqué. Un magicien qui reste planqué en forêt reste immobile peu importe les circonstances jusqu’à ce qu’il ait remonté à 100% de ses points de vie OU s’il remonte à 50% de ses points de vie ET si un ennemi arrive à sa portée. (Si une de ces conditions se produit, il revient à normal). Il engage tout de même les ennemis qui vont passer à sa portée mais ne va jamais bouger. Il choisit toujours la cible potentielle la plus près, que celle-ci l’attaque en retour ou non, et s’il ne se bat pas, il régénère 2 fois plus vite que la normale. Un magicien peut rester planqué et subir une attaque si l’attaquant a une plus </w:t>
       </w:r>
       <w:r>
         <w:lastRenderedPageBreak/>
@@ -693,40 +626,25 @@
       </w:r>
     </w:p>
     <w:p>
-      <w:proofErr w:type="gramStart"/>
-      <w:r>
-        <w:t>o</w:t>
-      </w:r>
-      <w:proofErr w:type="gramEnd"/>
-      <w:r>
-        <w:t xml:space="preserve"> En sureté. Un magicien dans la tour ne peut plus attaquer ni se faire attaquer et régénère 3 fois plus vite. Il ressort à 100% de ses points de vie, en état normal. Si pas de last stand et la tour est détruite, passe en état normal. </w:t>
-      </w:r>
-    </w:p>
-    <w:p>
-      <w:proofErr w:type="gramStart"/>
-      <w:r>
-        <w:t>o</w:t>
-      </w:r>
-      <w:proofErr w:type="gramEnd"/>
-      <w:r>
-        <w:t xml:space="preserve"> " Last Stand". (État supplémentaire potentiel – le jeu peut fonctionner sans état plus difficile à mettre en place) Un magicien en sureté dans une tour qui se fait attaquer passe immédiatement dans cet état. Sort de la tour et avance légèrement vers la cible la plus proche à sa portée et l’attaque jusqu’à ce qu’elle soit éliminée. Régénère même en combat dans cet état. Reste dans cet état jusqu’à ce qu’il n’ait plus d’ennemi à sa portée, et ce peu importe ses propres points de vie. S’il n’y a plus d’ennemis il vérifie les conditions de fuite, confiant et normal dans cet ordre. </w:t>
-      </w:r>
-    </w:p>
-    <w:p>
-      <w:pPr>
-        <w:rPr>
-          <w:rFonts w:ascii="New time roman" w:hAnsi="New time roman"/>
-          <w:sz w:val="24"/>
-          <w:szCs w:val="24"/>
-        </w:rPr>
-      </w:pPr>
-      <w:proofErr w:type="gramStart"/>
-      <w:r>
-        <w:t>o</w:t>
-      </w:r>
-      <w:proofErr w:type="gramEnd"/>
-      <w:r>
-        <w:t xml:space="preserve"> Inactif. Ne compte pas parmi les cinq états. Un magicien ne fait plus rien si on est en fin de partie</w:t>
+      <w:r>
+        <w:t xml:space="preserve">o En sureté. Un magicien dans la tour ne peut plus attaquer ni se faire attaquer et régénère 3 fois plus vite. Il ressort à 100% de ses points de vie, en état normal. Si pas de last stand et la tour est détruite, passe en état normal. </w:t>
+      </w:r>
+    </w:p>
+    <w:p>
+      <w:r>
+        <w:t xml:space="preserve">o " Last Stand". (État supplémentaire potentiel – le jeu peut fonctionner sans état plus difficile à mettre en place) Un magicien en sureté dans une tour qui se fait attaquer passe immédiatement dans cet état. Sort de la tour et avance légèrement vers la cible la plus proche à sa portée et l’attaque jusqu’à ce qu’elle soit éliminée. Régénère même en combat dans cet état. Reste dans cet état jusqu’à ce qu’il n’ait plus d’ennemi à sa portée, et ce peu importe ses propres points de vie. S’il n’y a plus d’ennemis il vérifie les conditions de fuite, confiant et normal dans cet ordre. </w:t>
+      </w:r>
+    </w:p>
+    <w:p>
+      <w:pPr>
+        <w:rPr>
+          <w:rFonts w:ascii="New time roman" w:hAnsi="New time roman"/>
+          <w:sz w:val="24"/>
+          <w:szCs w:val="24"/>
+        </w:rPr>
+      </w:pPr>
+      <w:r>
+        <w:t>o Inactif. Ne compte pas parmi les cinq états. Un magicien ne fait plus rien si on est en fin de partie</w:t>
       </w:r>
     </w:p>
     <w:p>
@@ -835,25 +753,7 @@
                 <w:sz w:val="24"/>
                 <w:szCs w:val="24"/>
               </w:rPr>
-              <w:t>-</w:t>
-            </w:r>
-            <w:proofErr w:type="gramStart"/>
-            <w:r>
-              <w:rPr>
-                <w:rFonts w:ascii="New time roman" w:hAnsi="New time roman"/>
-                <w:sz w:val="24"/>
-                <w:szCs w:val="24"/>
-              </w:rPr>
-              <w:t>Faire</w:t>
-            </w:r>
-            <w:proofErr w:type="gramEnd"/>
-            <w:r>
-              <w:rPr>
-                <w:rFonts w:ascii="New time roman" w:hAnsi="New time roman"/>
-                <w:sz w:val="24"/>
-                <w:szCs w:val="24"/>
-              </w:rPr>
-              <w:t xml:space="preserve"> la liste des tâches</w:t>
+              <w:t>-Faire la liste des tâches</w:t>
             </w:r>
           </w:p>
         </w:tc>
@@ -963,25 +863,7 @@
                 <w:szCs w:val="24"/>
               </w:rPr>
               <w:tab/>
-              <w:t xml:space="preserve">-Trouvé et placer les </w:t>
-            </w:r>
-            <w:proofErr w:type="spellStart"/>
-            <w:r>
-              <w:rPr>
-                <w:rFonts w:ascii="New time roman" w:hAnsi="New time roman"/>
-                <w:sz w:val="24"/>
-                <w:szCs w:val="24"/>
-              </w:rPr>
-              <w:t>sprites</w:t>
-            </w:r>
-            <w:proofErr w:type="spellEnd"/>
-            <w:r>
-              <w:rPr>
-                <w:rFonts w:ascii="New time roman" w:hAnsi="New time roman"/>
-                <w:sz w:val="24"/>
-                <w:szCs w:val="24"/>
-              </w:rPr>
-              <w:t xml:space="preserve"> de forêts, tours, terrain</w:t>
+              <w:t>-Trouvé et placer les sprites de forêts, tours, terrain</w:t>
             </w:r>
           </w:p>
           <w:p>
@@ -1063,25 +945,7 @@
                 <w:szCs w:val="24"/>
               </w:rPr>
               <w:tab/>
-              <w:t xml:space="preserve">-Faire un script </w:t>
-            </w:r>
-            <w:proofErr w:type="spellStart"/>
-            <w:r>
-              <w:rPr>
-                <w:rFonts w:ascii="New time roman" w:hAnsi="New time roman"/>
-                <w:sz w:val="24"/>
-                <w:szCs w:val="24"/>
-              </w:rPr>
-              <w:t>gameManager</w:t>
-            </w:r>
-            <w:proofErr w:type="spellEnd"/>
-            <w:r>
-              <w:rPr>
-                <w:rFonts w:ascii="New time roman" w:hAnsi="New time roman"/>
-                <w:sz w:val="24"/>
-                <w:szCs w:val="24"/>
-              </w:rPr>
-              <w:t xml:space="preserve"> pour l'apparition des magiciens</w:t>
+              <w:t>-Faire un script gameManager pour l'apparition des magiciens</w:t>
             </w:r>
           </w:p>
           <w:p>
@@ -1118,23 +982,13 @@
                 <w:szCs w:val="24"/>
               </w:rPr>
             </w:pPr>
-            <w:proofErr w:type="gramStart"/>
-            <w:r>
-              <w:rPr>
-                <w:rFonts w:ascii="New time roman" w:hAnsi="New time roman"/>
-                <w:sz w:val="24"/>
-                <w:szCs w:val="24"/>
-              </w:rPr>
-              <w:t>côté</w:t>
-            </w:r>
-            <w:proofErr w:type="gramEnd"/>
-            <w:r>
-              <w:rPr>
-                <w:rFonts w:ascii="New time roman" w:hAnsi="New time roman"/>
-                <w:sz w:val="24"/>
-                <w:szCs w:val="24"/>
-              </w:rPr>
-              <w:t xml:space="preserve"> à des positions aléatoire.</w:t>
+            <w:r>
+              <w:rPr>
+                <w:rFonts w:ascii="New time roman" w:hAnsi="New time roman"/>
+                <w:sz w:val="24"/>
+                <w:szCs w:val="24"/>
+              </w:rPr>
+              <w:t>côté à des positions aléatoire.</w:t>
             </w:r>
           </w:p>
           <w:p>
@@ -1243,25 +1097,7 @@
                 <w:szCs w:val="24"/>
               </w:rPr>
               <w:tab/>
-              <w:t xml:space="preserve">-Faire un </w:t>
-            </w:r>
-            <w:proofErr w:type="spellStart"/>
-            <w:r>
-              <w:rPr>
-                <w:rFonts w:ascii="New time roman" w:hAnsi="New time roman"/>
-                <w:sz w:val="24"/>
-                <w:szCs w:val="24"/>
-              </w:rPr>
-              <w:t>préfab</w:t>
-            </w:r>
-            <w:proofErr w:type="spellEnd"/>
-            <w:r>
-              <w:rPr>
-                <w:rFonts w:ascii="New time roman" w:hAnsi="New time roman"/>
-                <w:sz w:val="24"/>
-                <w:szCs w:val="24"/>
-              </w:rPr>
-              <w:t xml:space="preserve"> de magicien et lui donner un script de déplacement</w:t>
+              <w:t>-Faire un préfab de magicien et lui donner un script de déplacement</w:t>
             </w:r>
           </w:p>
           <w:p>
@@ -1471,36 +1307,8 @@
                 <w:sz w:val="24"/>
                 <w:szCs w:val="24"/>
               </w:rPr>
-              <w:t xml:space="preserve">-Mettre en place le </w:t>
-            </w:r>
-            <w:proofErr w:type="spellStart"/>
-            <w:r>
-              <w:rPr>
-                <w:rFonts w:ascii="New time roman" w:hAnsi="New time roman"/>
-                <w:sz w:val="24"/>
-                <w:szCs w:val="24"/>
-              </w:rPr>
-              <w:t>ui</w:t>
-            </w:r>
-            <w:proofErr w:type="spellEnd"/>
-            <w:r>
-              <w:rPr>
-                <w:rFonts w:ascii="New time roman" w:hAnsi="New time roman"/>
-                <w:sz w:val="24"/>
-                <w:szCs w:val="24"/>
-              </w:rPr>
-              <w:t xml:space="preserve"> et le </w:t>
-            </w:r>
-            <w:proofErr w:type="spellStart"/>
-            <w:r>
-              <w:rPr>
-                <w:rFonts w:ascii="New time roman" w:hAnsi="New time roman"/>
-                <w:sz w:val="24"/>
-                <w:szCs w:val="24"/>
-              </w:rPr>
-              <w:t>gamemanager</w:t>
-            </w:r>
-            <w:proofErr w:type="spellEnd"/>
+              <w:t>-Mettre en place le ui et le gamemanager</w:t>
+            </w:r>
           </w:p>
           <w:p>
             <w:pPr>
@@ -1586,6 +1394,15 @@
                 <w:szCs w:val="24"/>
               </w:rPr>
             </w:pPr>
+            <w:r>
+              <w:rPr>
+                <w:rFonts w:ascii="New time roman" w:hAnsi="New time roman"/>
+                <w:sz w:val="24"/>
+                <w:szCs w:val="24"/>
+              </w:rPr>
+              <w:lastRenderedPageBreak/>
+              <w:t>Nicolas</w:t>
+            </w:r>
           </w:p>
         </w:tc>
       </w:tr>
@@ -1828,25 +1645,7 @@
                 <w:szCs w:val="24"/>
               </w:rPr>
               <w:tab/>
-              <w:t xml:space="preserve">-Un magicien qui a éliminé x nombre d'adversaire doit pouvoir </w:t>
-            </w:r>
-            <w:proofErr w:type="gramStart"/>
-            <w:r>
-              <w:rPr>
-                <w:rFonts w:ascii="New time roman" w:hAnsi="New time roman"/>
-                <w:sz w:val="24"/>
-                <w:szCs w:val="24"/>
-              </w:rPr>
-              <w:t>entré</w:t>
-            </w:r>
-            <w:proofErr w:type="gramEnd"/>
-            <w:r>
-              <w:rPr>
-                <w:rFonts w:ascii="New time roman" w:hAnsi="New time roman"/>
-                <w:sz w:val="24"/>
-                <w:szCs w:val="24"/>
-              </w:rPr>
-              <w:t xml:space="preserve"> en état intrépide.</w:t>
+              <w:t>-Un magicien qui a éliminé x nombre d'adversaire doit pouvoir entré en état intrépide.</w:t>
             </w:r>
           </w:p>
           <w:p>
@@ -2047,25 +1846,7 @@
                 <w:sz w:val="24"/>
                 <w:szCs w:val="24"/>
               </w:rPr>
-              <w:t xml:space="preserve">-Mettre en place le </w:t>
-            </w:r>
-            <w:proofErr w:type="spellStart"/>
-            <w:r>
-              <w:rPr>
-                <w:rFonts w:ascii="New time roman" w:hAnsi="New time roman"/>
-                <w:sz w:val="24"/>
-                <w:szCs w:val="24"/>
-              </w:rPr>
-              <w:t>sound</w:t>
-            </w:r>
-            <w:proofErr w:type="spellEnd"/>
-            <w:r>
-              <w:rPr>
-                <w:rFonts w:ascii="New time roman" w:hAnsi="New time roman"/>
-                <w:sz w:val="24"/>
-                <w:szCs w:val="24"/>
-              </w:rPr>
-              <w:t xml:space="preserve"> manager</w:t>
+              <w:t>-Mettre en place le sound manager</w:t>
             </w:r>
           </w:p>
           <w:p>

</xml_diff>